<commit_message>
Added Professional touches to the required documentation of the project
PDF ad .docx versions can be found in the documentation folder, ya ret ya shabab nbos 3leha 34an lw 3aket 7aga ana katebha.
</commit_message>
<xml_diff>
--- a/Documentation/Choosing The Right Data Structures.docx
+++ b/Documentation/Choosing The Right Data Structures.docx
@@ -2,44 +2,440 @@
 <file path=word/document.xml><?xml version="1.0" encoding="utf-8"?>
 <w:document xmlns:wpc="http://schemas.microsoft.com/office/word/2010/wordprocessingCanvas" xmlns:cx="http://schemas.microsoft.com/office/drawing/2014/chartex" xmlns:cx1="http://schemas.microsoft.com/office/drawing/2015/9/8/chartex" xmlns:cx2="http://schemas.microsoft.com/office/drawing/2015/10/21/chartex" xmlns:cx3="http://schemas.microsoft.com/office/drawing/2016/5/9/chartex" xmlns:cx4="http://schemas.microsoft.com/office/drawing/2016/5/10/chartex" xmlns:cx5="http://schemas.microsoft.com/office/drawing/2016/5/11/chartex" xmlns:cx6="http://schemas.microsoft.com/office/drawing/2016/5/12/chartex" xmlns:cx7="http://schemas.microsoft.com/office/drawing/2016/5/13/chartex" xmlns:cx8="http://schemas.microsoft.com/office/drawing/2016/5/14/chartex" xmlns:mc="http://schemas.openxmlformats.org/markup-compatibility/2006" xmlns:aink="http://schemas.microsoft.com/office/drawing/2016/ink" xmlns:am3d="http://schemas.microsoft.com/office/drawing/2017/model3d" xmlns:o="urn:schemas-microsoft-com:office:office" xmlns:r="http://schemas.openxmlformats.org/officeDocument/2006/relationships" xmlns:m="http://schemas.openxmlformats.org/officeDocument/2006/math" xmlns:v="urn:schemas-microsoft-com:vml" xmlns:wp14="http://schemas.microsoft.com/office/word/2010/wordprocessingDrawing" xmlns:wp="http://schemas.openxmlformats.org/drawingml/2006/wordprocessingDrawing" xmlns:w10="urn:schemas-microsoft-com:office:word" xmlns:w="http://schemas.openxmlformats.org/wordprocessingml/2006/main" xmlns:w14="http://schemas.microsoft.com/office/word/2010/wordml" xmlns:w15="http://schemas.microsoft.com/office/word/2012/wordml" xmlns:w16cid="http://schemas.microsoft.com/office/word/2016/wordml/cid" xmlns:w16se="http://schemas.microsoft.com/office/word/2015/wordml/symex" xmlns:wpg="http://schemas.microsoft.com/office/word/2010/wordprocessingGroup" xmlns:wpi="http://schemas.microsoft.com/office/word/2010/wordprocessingInk" xmlns:wne="http://schemas.microsoft.com/office/word/2006/wordml" xmlns:wps="http://schemas.microsoft.com/office/word/2010/wordprocessingShape" mc:Ignorable="w14 w15 w16se w16cid wp14">
   <w:body>
-    <w:p>
-      <w:pPr>
-        <w:spacing w:after="0" w:line="240" w:lineRule="auto"/>
-        <w:jc w:val="center"/>
-        <w:rPr>
-          <w:rFonts w:ascii="Trebuchet MS" w:eastAsia="Times New Roman" w:hAnsi="Trebuchet MS" w:cs="Times New Roman"/>
-          <w:b/>
-          <w:bCs/>
-          <w:sz w:val="48"/>
-          <w:szCs w:val="48"/>
-        </w:rPr>
-      </w:pPr>
-      <w:r>
-        <w:rPr>
-          <w:rFonts w:ascii="Trebuchet MS" w:eastAsia="Times New Roman" w:hAnsi="Trebuchet MS" w:cs="Times New Roman"/>
-          <w:b/>
-          <w:bCs/>
-          <w:sz w:val="48"/>
-          <w:szCs w:val="48"/>
-        </w:rPr>
-        <w:t>Choosing The Right Data Structures</w:t>
-      </w:r>
-    </w:p>
-    <w:p>
-      <w:pPr>
-        <w:spacing w:after="0" w:line="240" w:lineRule="auto"/>
-        <w:rPr>
-          <w:rFonts w:ascii="Times New Roman" w:eastAsia="Times New Roman" w:hAnsi="Times New Roman" w:cs="Times New Roman"/>
-          <w:b/>
-          <w:bCs/>
-          <w:sz w:val="24"/>
-          <w:szCs w:val="24"/>
-        </w:rPr>
-      </w:pPr>
-    </w:p>
-    <w:p>
-      <w:pPr>
-        <w:spacing w:after="0" w:line="240" w:lineRule="auto"/>
+    <w:sdt>
+      <w:sdtPr>
+        <w:rPr>
+          <w:color w:val="4472C4" w:themeColor="accent1"/>
+        </w:rPr>
+        <w:id w:val="-1789572941"/>
+        <w:docPartObj>
+          <w:docPartGallery w:val="Cover Pages"/>
+          <w:docPartUnique/>
+        </w:docPartObj>
+      </w:sdtPr>
+      <w:sdtEndPr>
+        <w:rPr>
+          <w:rFonts w:asciiTheme="majorHAnsi" w:eastAsia="Times New Roman" w:hAnsiTheme="majorHAnsi" w:cstheme="majorBidi"/>
+          <w:color w:val="2F5496" w:themeColor="accent1" w:themeShade="BF"/>
+          <w:sz w:val="26"/>
+          <w:szCs w:val="26"/>
+        </w:rPr>
+      </w:sdtEndPr>
+      <w:sdtContent>
+        <w:bookmarkStart w:id="0" w:name="_GoBack" w:displacedByCustomXml="prev"/>
+        <w:bookmarkEnd w:id="0" w:displacedByCustomXml="prev"/>
+        <w:p>
+          <w:pPr>
+            <w:pStyle w:val="NoSpacing"/>
+            <w:spacing w:before="1540" w:after="240"/>
+            <w:jc w:val="center"/>
+            <w:rPr>
+              <w:color w:val="4472C4" w:themeColor="accent1"/>
+            </w:rPr>
+            <w:sectPr>
+              <w:pgSz w:w="12240" w:h="15840"/>
+              <w:pgMar w:top="0" w:right="0" w:bottom="0" w:left="0" w:header="720" w:footer="720" w:gutter="0"/>
+              <w:pgNumType w:start="0"/>
+              <w:cols w:space="720"/>
+              <w:titlePg/>
+              <w:docGrid w:linePitch="360"/>
+            </w:sectPr>
+          </w:pPr>
+          <w:r>
+            <w:rPr>
+              <w:noProof/>
+              <w:color w:val="4472C4" w:themeColor="accent1"/>
+            </w:rPr>
+            <w:drawing>
+              <wp:anchor distT="0" distB="0" distL="114300" distR="114300" simplePos="0" relativeHeight="251658240" behindDoc="1" locked="0" layoutInCell="1" allowOverlap="1" wp14:anchorId="24440BAD" wp14:editId="262E97D8">
+                <wp:simplePos x="0" y="0"/>
+                <wp:positionH relativeFrom="margin">
+                  <wp:align>right</wp:align>
+                </wp:positionH>
+                <wp:positionV relativeFrom="paragraph">
+                  <wp:posOffset>-15240</wp:posOffset>
+                </wp:positionV>
+                <wp:extent cx="7772400" cy="10057765"/>
+                <wp:effectExtent l="0" t="0" r="0" b="635"/>
+                <wp:wrapNone/>
+                <wp:docPr id="5" name="Picture 5"/>
+                <wp:cNvGraphicFramePr>
+                  <a:graphicFrameLocks xmlns:a="http://schemas.openxmlformats.org/drawingml/2006/main" noChangeAspect="1"/>
+                </wp:cNvGraphicFramePr>
+                <a:graphic xmlns:a="http://schemas.openxmlformats.org/drawingml/2006/main">
+                  <a:graphicData uri="http://schemas.openxmlformats.org/drawingml/2006/picture">
+                    <pic:pic xmlns:pic="http://schemas.openxmlformats.org/drawingml/2006/picture">
+                      <pic:nvPicPr>
+                        <pic:cNvPr id="5" name="cover final.png"/>
+                        <pic:cNvPicPr/>
+                      </pic:nvPicPr>
+                      <pic:blipFill>
+                        <a:blip r:embed="rId6" cstate="print">
+                          <a:extLst>
+                            <a:ext uri="{28A0092B-C50C-407E-A947-70E740481C1C}">
+                              <a14:useLocalDpi xmlns:a14="http://schemas.microsoft.com/office/drawing/2010/main" val="0"/>
+                            </a:ext>
+                          </a:extLst>
+                        </a:blip>
+                        <a:stretch>
+                          <a:fillRect/>
+                        </a:stretch>
+                      </pic:blipFill>
+                      <pic:spPr>
+                        <a:xfrm>
+                          <a:off x="0" y="0"/>
+                          <a:ext cx="7772400" cy="10057765"/>
+                        </a:xfrm>
+                        <a:prstGeom prst="rect">
+                          <a:avLst/>
+                        </a:prstGeom>
+                      </pic:spPr>
+                    </pic:pic>
+                  </a:graphicData>
+                </a:graphic>
+                <wp14:sizeRelH relativeFrom="margin">
+                  <wp14:pctWidth>0</wp14:pctWidth>
+                </wp14:sizeRelH>
+                <wp14:sizeRelV relativeFrom="margin">
+                  <wp14:pctHeight>0</wp14:pctHeight>
+                </wp14:sizeRelV>
+              </wp:anchor>
+            </w:drawing>
+          </w:r>
+        </w:p>
+        <w:p/>
+        <w:p>
+          <w:pPr>
+            <w:rPr>
+              <w:rFonts w:ascii="Segoe UI Semilight" w:eastAsia="Times New Roman" w:hAnsi="Segoe UI Semilight" w:cs="Segoe UI Semilight"/>
+              <w:i/>
+              <w:iCs/>
+              <w:sz w:val="24"/>
+              <w:szCs w:val="24"/>
+            </w:rPr>
+          </w:pPr>
+        </w:p>
+        <w:p>
+          <w:pPr>
+            <w:rPr>
+              <w:rFonts w:ascii="Segoe UI Semilight" w:eastAsia="Times New Roman" w:hAnsi="Segoe UI Semilight" w:cs="Segoe UI Semilight"/>
+              <w:i/>
+              <w:iCs/>
+              <w:sz w:val="24"/>
+              <w:szCs w:val="24"/>
+            </w:rPr>
+          </w:pPr>
+        </w:p>
+        <w:p>
+          <w:pPr>
+            <w:rPr>
+              <w:rFonts w:ascii="Segoe UI Semilight" w:eastAsia="Times New Roman" w:hAnsi="Segoe UI Semilight" w:cs="Segoe UI Semilight"/>
+              <w:i/>
+              <w:iCs/>
+              <w:sz w:val="24"/>
+              <w:szCs w:val="24"/>
+            </w:rPr>
+          </w:pPr>
+        </w:p>
+        <w:p>
+          <w:pPr>
+            <w:rPr>
+              <w:rFonts w:ascii="Segoe UI Semilight" w:eastAsia="Times New Roman" w:hAnsi="Segoe UI Semilight" w:cs="Segoe UI Semilight"/>
+              <w:i/>
+              <w:iCs/>
+              <w:sz w:val="24"/>
+              <w:szCs w:val="24"/>
+            </w:rPr>
+          </w:pPr>
+        </w:p>
+        <w:p>
+          <w:pPr>
+            <w:rPr>
+              <w:rFonts w:ascii="Segoe UI Semilight" w:eastAsia="Times New Roman" w:hAnsi="Segoe UI Semilight" w:cs="Segoe UI Semilight"/>
+              <w:i/>
+              <w:iCs/>
+              <w:sz w:val="24"/>
+              <w:szCs w:val="24"/>
+            </w:rPr>
+          </w:pPr>
+        </w:p>
+        <w:p>
+          <w:pPr>
+            <w:rPr>
+              <w:rFonts w:ascii="Segoe UI Semilight" w:eastAsia="Times New Roman" w:hAnsi="Segoe UI Semilight" w:cs="Segoe UI Semilight"/>
+              <w:i/>
+              <w:iCs/>
+              <w:sz w:val="24"/>
+              <w:szCs w:val="24"/>
+            </w:rPr>
+          </w:pPr>
+        </w:p>
+        <w:p>
+          <w:pPr>
+            <w:rPr>
+              <w:rFonts w:ascii="Segoe UI Semilight" w:eastAsia="Times New Roman" w:hAnsi="Segoe UI Semilight" w:cs="Segoe UI Semilight"/>
+              <w:i/>
+              <w:iCs/>
+              <w:sz w:val="24"/>
+              <w:szCs w:val="24"/>
+            </w:rPr>
+          </w:pPr>
+        </w:p>
+        <w:p>
+          <w:pPr>
+            <w:rPr>
+              <w:rFonts w:ascii="Segoe UI Semilight" w:eastAsia="Times New Roman" w:hAnsi="Segoe UI Semilight" w:cs="Segoe UI Semilight"/>
+              <w:i/>
+              <w:iCs/>
+              <w:sz w:val="24"/>
+              <w:szCs w:val="24"/>
+            </w:rPr>
+          </w:pPr>
+        </w:p>
+        <w:p>
+          <w:pPr>
+            <w:rPr>
+              <w:rFonts w:ascii="Segoe UI Semilight" w:eastAsia="Times New Roman" w:hAnsi="Segoe UI Semilight" w:cs="Segoe UI Semilight"/>
+              <w:i/>
+              <w:iCs/>
+              <w:sz w:val="24"/>
+              <w:szCs w:val="24"/>
+            </w:rPr>
+          </w:pPr>
+        </w:p>
+        <w:p>
+          <w:pPr>
+            <w:rPr>
+              <w:rFonts w:ascii="Segoe UI Semilight" w:eastAsia="Times New Roman" w:hAnsi="Segoe UI Semilight" w:cs="Segoe UI Semilight"/>
+              <w:i/>
+              <w:iCs/>
+              <w:sz w:val="24"/>
+              <w:szCs w:val="24"/>
+            </w:rPr>
+          </w:pPr>
+        </w:p>
+        <w:p>
+          <w:pPr>
+            <w:rPr>
+              <w:rFonts w:ascii="Segoe UI Semilight" w:eastAsia="Times New Roman" w:hAnsi="Segoe UI Semilight" w:cs="Segoe UI Semilight"/>
+              <w:i/>
+              <w:iCs/>
+              <w:sz w:val="24"/>
+              <w:szCs w:val="24"/>
+            </w:rPr>
+          </w:pPr>
+        </w:p>
+        <w:p>
+          <w:pPr>
+            <w:rPr>
+              <w:rFonts w:ascii="Segoe UI Semilight" w:eastAsia="Times New Roman" w:hAnsi="Segoe UI Semilight" w:cs="Segoe UI Semilight"/>
+              <w:i/>
+              <w:iCs/>
+              <w:sz w:val="24"/>
+              <w:szCs w:val="24"/>
+            </w:rPr>
+          </w:pPr>
+          <w:r>
+            <w:rPr>
+              <w:rFonts w:ascii="Segoe UI Semilight" w:eastAsia="Times New Roman" w:hAnsi="Segoe UI Semilight" w:cs="Segoe UI Semilight"/>
+              <w:i/>
+              <w:iCs/>
+              <w:sz w:val="24"/>
+              <w:szCs w:val="24"/>
+            </w:rPr>
+            <w:t xml:space="preserve">We present to the reader our brainstorming sessions, WhatsApp group discussions and written </w:t>
+          </w:r>
+          <w:r>
+            <w:rPr>
+              <w:rFonts w:ascii="Segoe UI Semilight" w:eastAsia="Times New Roman" w:hAnsi="Segoe UI Semilight" w:cs="Segoe UI Semilight"/>
+              <w:i/>
+              <w:iCs/>
+              <w:sz w:val="24"/>
+              <w:szCs w:val="24"/>
+            </w:rPr>
+            <w:t>notes, all of which</w:t>
+          </w:r>
+          <w:r>
+            <w:rPr>
+              <w:rFonts w:ascii="Segoe UI Semilight" w:eastAsia="Times New Roman" w:hAnsi="Segoe UI Semilight" w:cs="Segoe UI Semilight"/>
+              <w:i/>
+              <w:iCs/>
+              <w:sz w:val="24"/>
+              <w:szCs w:val="24"/>
+            </w:rPr>
+            <w:t xml:space="preserve"> </w:t>
+          </w:r>
+          <w:r>
+            <w:rPr>
+              <w:rFonts w:ascii="Segoe UI Semilight" w:eastAsia="Times New Roman" w:hAnsi="Segoe UI Semilight" w:cs="Segoe UI Semilight"/>
+              <w:i/>
+              <w:iCs/>
+              <w:sz w:val="24"/>
+              <w:szCs w:val="24"/>
+            </w:rPr>
+            <w:t>had been edited, heavily compressed and reviewed to match your requirements.</w:t>
+          </w:r>
+        </w:p>
+        <w:p>
+          <w:pPr>
+            <w:rPr>
+              <w:rFonts w:ascii="Segoe UI Semilight" w:eastAsia="Times New Roman" w:hAnsi="Segoe UI Semilight" w:cs="Segoe UI Semilight"/>
+              <w:i/>
+              <w:iCs/>
+              <w:sz w:val="24"/>
+              <w:szCs w:val="24"/>
+            </w:rPr>
+          </w:pPr>
+          <w:r>
+            <w:rPr>
+              <w:rFonts w:ascii="Segoe UI Semilight" w:eastAsia="Times New Roman" w:hAnsi="Segoe UI Semilight" w:cs="Segoe UI Semilight"/>
+              <w:i/>
+              <w:iCs/>
+              <w:sz w:val="24"/>
+              <w:szCs w:val="24"/>
+            </w:rPr>
+            <w:t>Thank you,</w:t>
+          </w:r>
+        </w:p>
+        <w:p>
+          <w:pPr>
+            <w:rPr>
+              <w:rFonts w:ascii="Segoe UI Semilight" w:eastAsia="Times New Roman" w:hAnsi="Segoe UI Semilight" w:cs="Segoe UI Semilight"/>
+              <w:i/>
+              <w:iCs/>
+              <w:sz w:val="24"/>
+              <w:szCs w:val="24"/>
+            </w:rPr>
+          </w:pPr>
+          <w:r>
+            <w:rPr>
+              <w:rFonts w:ascii="Segoe UI Semilight" w:eastAsia="Times New Roman" w:hAnsi="Segoe UI Semilight" w:cs="Segoe UI Semilight"/>
+              <w:i/>
+              <w:iCs/>
+              <w:sz w:val="24"/>
+              <w:szCs w:val="24"/>
+            </w:rPr>
+            <w:tab/>
+            <w:t xml:space="preserve"> Team #7</w:t>
+          </w:r>
+        </w:p>
+        <w:p>
+          <w:pPr>
+            <w:rPr>
+              <w:rFonts w:ascii="Segoe UI Semilight" w:eastAsia="Times New Roman" w:hAnsi="Segoe UI Semilight" w:cs="Segoe UI Semilight"/>
+              <w:i/>
+              <w:iCs/>
+              <w:sz w:val="24"/>
+              <w:szCs w:val="24"/>
+            </w:rPr>
+          </w:pPr>
+        </w:p>
+        <w:p>
+          <w:pPr>
+            <w:rPr>
+              <w:rFonts w:ascii="Segoe UI Semilight" w:eastAsia="Times New Roman" w:hAnsi="Segoe UI Semilight" w:cs="Segoe UI Semilight"/>
+              <w:i/>
+              <w:iCs/>
+              <w:sz w:val="24"/>
+              <w:szCs w:val="24"/>
+            </w:rPr>
+          </w:pPr>
+        </w:p>
+        <w:p>
+          <w:pPr>
+            <w:rPr>
+              <w:rFonts w:ascii="Segoe UI Semilight" w:eastAsia="Times New Roman" w:hAnsi="Segoe UI Semilight" w:cs="Segoe UI Semilight"/>
+              <w:i/>
+              <w:iCs/>
+              <w:sz w:val="24"/>
+              <w:szCs w:val="24"/>
+            </w:rPr>
+          </w:pPr>
+        </w:p>
+        <w:p>
+          <w:pPr>
+            <w:rPr>
+              <w:rFonts w:ascii="Segoe UI Semilight" w:eastAsia="Times New Roman" w:hAnsi="Segoe UI Semilight" w:cs="Segoe UI Semilight"/>
+              <w:i/>
+              <w:iCs/>
+              <w:sz w:val="24"/>
+              <w:szCs w:val="24"/>
+            </w:rPr>
+          </w:pPr>
+        </w:p>
+        <w:p>
+          <w:pPr>
+            <w:rPr>
+              <w:rFonts w:ascii="Segoe UI Semilight" w:eastAsia="Times New Roman" w:hAnsi="Segoe UI Semilight" w:cs="Segoe UI Semilight"/>
+              <w:i/>
+              <w:iCs/>
+              <w:sz w:val="24"/>
+              <w:szCs w:val="24"/>
+            </w:rPr>
+          </w:pPr>
+        </w:p>
+        <w:p>
+          <w:pPr>
+            <w:rPr>
+              <w:rFonts w:ascii="Segoe UI Semilight" w:eastAsia="Times New Roman" w:hAnsi="Segoe UI Semilight" w:cs="Segoe UI Semilight"/>
+              <w:i/>
+              <w:iCs/>
+              <w:sz w:val="24"/>
+              <w:szCs w:val="24"/>
+            </w:rPr>
+          </w:pPr>
+        </w:p>
+        <w:p>
+          <w:pPr>
+            <w:rPr>
+              <w:rFonts w:ascii="Segoe UI Semilight" w:eastAsia="Times New Roman" w:hAnsi="Segoe UI Semilight" w:cs="Segoe UI Semilight"/>
+              <w:i/>
+              <w:iCs/>
+              <w:sz w:val="24"/>
+              <w:szCs w:val="24"/>
+            </w:rPr>
+          </w:pPr>
+        </w:p>
+        <w:p>
+          <w:pPr>
+            <w:rPr>
+              <w:rFonts w:ascii="Segoe UI Semilight" w:eastAsia="Times New Roman" w:hAnsi="Segoe UI Semilight" w:cs="Segoe UI Semilight"/>
+              <w:i/>
+              <w:iCs/>
+              <w:sz w:val="24"/>
+              <w:szCs w:val="24"/>
+            </w:rPr>
+          </w:pPr>
+        </w:p>
+        <w:p>
+          <w:pPr>
+            <w:pStyle w:val="Heading1"/>
+            <w:rPr>
+              <w:rFonts w:eastAsia="Times New Roman"/>
+            </w:rPr>
+          </w:pPr>
+          <w:bookmarkStart w:id="1" w:name="_Toc37605376"/>
+          <w:r>
+            <w:rPr>
+              <w:rFonts w:eastAsia="Times New Roman"/>
+            </w:rPr>
+            <w:lastRenderedPageBreak/>
+            <w:t>Your Questions</w:t>
+          </w:r>
+          <w:bookmarkEnd w:id="1"/>
+        </w:p>
+        <w:p>
+          <w:pPr>
+            <w:pStyle w:val="Heading2"/>
+            <w:rPr>
+              <w:rFonts w:eastAsia="Times New Roman"/>
+            </w:rPr>
+          </w:pPr>
+        </w:p>
+      </w:sdtContent>
+    </w:sdt>
+    <w:p>
+      <w:pPr>
         <w:rPr>
           <w:rFonts w:ascii="Times New Roman" w:eastAsia="Times New Roman" w:hAnsi="Times New Roman" w:cs="Times New Roman"/>
           <w:sz w:val="24"/>
@@ -118,6 +514,7 @@
         </w:rPr>
         <w:t xml:space="preserve">What about the </w:t>
       </w:r>
+      <w:proofErr w:type="gramStart"/>
       <w:r>
         <w:rPr>
           <w:rFonts w:ascii="Times New Roman" w:eastAsia="Times New Roman" w:hAnsi="Times New Roman" w:cs="Times New Roman"/>
@@ -126,7 +523,18 @@
           <w:sz w:val="24"/>
           <w:szCs w:val="24"/>
         </w:rPr>
-        <w:t>cooks lists</w:t>
+        <w:t>cooks</w:t>
+      </w:r>
+      <w:proofErr w:type="gramEnd"/>
+      <w:r>
+        <w:rPr>
+          <w:rFonts w:ascii="Times New Roman" w:eastAsia="Times New Roman" w:hAnsi="Times New Roman" w:cs="Times New Roman"/>
+          <w:b/>
+          <w:bCs/>
+          <w:sz w:val="24"/>
+          <w:szCs w:val="24"/>
+        </w:rPr>
+        <w:t xml:space="preserve"> lists</w:t>
       </w:r>
       <w:r>
         <w:rPr>
@@ -326,20 +734,16 @@
     </w:p>
     <w:p>
       <w:pPr>
-        <w:spacing w:after="0" w:line="240" w:lineRule="auto"/>
-        <w:rPr>
-          <w:rFonts w:ascii="Times New Roman" w:eastAsia="Times New Roman" w:hAnsi="Times New Roman" w:cs="Times New Roman"/>
-          <w:sz w:val="24"/>
-          <w:szCs w:val="24"/>
-        </w:rPr>
-      </w:pPr>
-      <w:r>
-        <w:rPr>
-          <w:rFonts w:ascii="Times New Roman" w:eastAsia="Times New Roman" w:hAnsi="Times New Roman" w:cs="Times New Roman"/>
-          <w:sz w:val="24"/>
-          <w:szCs w:val="24"/>
-        </w:rPr>
-        <w:t>And now I pathetically attempt to answer these questions:</w:t>
+        <w:pStyle w:val="Heading1"/>
+        <w:rPr>
+          <w:rFonts w:eastAsia="Times New Roman"/>
+        </w:rPr>
+      </w:pPr>
+      <w:r>
+        <w:rPr>
+          <w:rFonts w:eastAsia="Times New Roman"/>
+        </w:rPr>
+        <w:t>Our Solutions:</w:t>
       </w:r>
     </w:p>
     <w:p>
@@ -543,8 +947,6 @@
         </w:rPr>
         <w:t>.</w:t>
       </w:r>
-      <w:bookmarkStart w:id="0" w:name="_GoBack"/>
-      <w:bookmarkEnd w:id="0"/>
     </w:p>
     <w:p>
       <w:pPr>
@@ -610,7 +1012,25 @@
           <w:sz w:val="24"/>
           <w:szCs w:val="24"/>
         </w:rPr>
-        <w:t>Use three separate lists for each type of cook, i think this one should work best (</w:t>
+        <w:t xml:space="preserve">Use three separate lists for each type of cook, </w:t>
+      </w:r>
+      <w:proofErr w:type="spellStart"/>
+      <w:r>
+        <w:rPr>
+          <w:rFonts w:ascii="Times New Roman" w:eastAsia="Times New Roman" w:hAnsi="Times New Roman" w:cs="Times New Roman"/>
+          <w:sz w:val="24"/>
+          <w:szCs w:val="24"/>
+        </w:rPr>
+        <w:t>i</w:t>
+      </w:r>
+      <w:proofErr w:type="spellEnd"/>
+      <w:r>
+        <w:rPr>
+          <w:rFonts w:ascii="Times New Roman" w:eastAsia="Times New Roman" w:hAnsi="Times New Roman" w:cs="Times New Roman"/>
+          <w:sz w:val="24"/>
+          <w:szCs w:val="24"/>
+        </w:rPr>
+        <w:t xml:space="preserve"> think this one should work best (</w:t>
       </w:r>
       <w:r>
         <w:rPr>
@@ -677,6 +1097,17 @@
           <w:u w:val="single"/>
         </w:rPr>
         <w:t>OPTION NO #2 IS MUCH MORE CONVENIENT THAN A COMPLICATED PRIORITY QUEUE</w:t>
+      </w:r>
+      <w:r>
+        <w:rPr>
+          <w:rFonts w:ascii="Times New Roman" w:eastAsia="Times New Roman" w:hAnsi="Times New Roman" w:cs="Times New Roman"/>
+          <w:b/>
+          <w:bCs/>
+          <w:sz w:val="24"/>
+          <w:szCs w:val="24"/>
+          <w:u w:val="single"/>
+        </w:rPr>
+        <w:t xml:space="preserve"> AND/OR A NORMAL QUEUE</w:t>
       </w:r>
     </w:p>
     <w:p>
@@ -737,6 +1168,7 @@
         <w:spacing w:before="100" w:beforeAutospacing="1" w:after="100" w:afterAutospacing="1" w:line="240" w:lineRule="auto"/>
         <w:rPr>
           <w:rFonts w:ascii="Times New Roman" w:eastAsia="Times New Roman" w:hAnsi="Times New Roman" w:cs="Times New Roman"/>
+          <w:strike/>
           <w:sz w:val="24"/>
           <w:szCs w:val="24"/>
         </w:rPr>
@@ -760,6 +1192,7 @@
         <w:spacing w:before="100" w:beforeAutospacing="1" w:after="100" w:afterAutospacing="1" w:line="240" w:lineRule="auto"/>
         <w:rPr>
           <w:rFonts w:ascii="Times New Roman" w:eastAsia="Times New Roman" w:hAnsi="Times New Roman" w:cs="Times New Roman"/>
+          <w:strike/>
           <w:sz w:val="24"/>
           <w:szCs w:val="24"/>
         </w:rPr>
@@ -783,17 +1216,41 @@
         <w:spacing w:before="100" w:beforeAutospacing="1" w:after="100" w:afterAutospacing="1" w:line="240" w:lineRule="auto"/>
         <w:rPr>
           <w:rFonts w:ascii="Times New Roman" w:eastAsia="Times New Roman" w:hAnsi="Times New Roman" w:cs="Times New Roman"/>
-          <w:sz w:val="24"/>
-          <w:szCs w:val="24"/>
-        </w:rPr>
-      </w:pPr>
-      <w:r>
-        <w:rPr>
-          <w:rFonts w:ascii="Times New Roman" w:eastAsia="Times New Roman" w:hAnsi="Times New Roman" w:cs="Times New Roman"/>
+          <w:strike/>
+          <w:sz w:val="24"/>
+          <w:szCs w:val="24"/>
+        </w:rPr>
+      </w:pPr>
+      <w:r>
+        <w:rPr>
+          <w:rFonts w:ascii="Times New Roman" w:eastAsia="Times New Roman" w:hAnsi="Times New Roman" w:cs="Times New Roman"/>
+          <w:strike/>
           <w:sz w:val="24"/>
           <w:szCs w:val="24"/>
         </w:rPr>
         <w:t>A Stack</w:t>
+      </w:r>
+    </w:p>
+    <w:p>
+      <w:pPr>
+        <w:numPr>
+          <w:ilvl w:val="1"/>
+          <w:numId w:val="5"/>
+        </w:numPr>
+        <w:spacing w:before="100" w:beforeAutospacing="1" w:after="100" w:afterAutospacing="1" w:line="240" w:lineRule="auto"/>
+        <w:rPr>
+          <w:rFonts w:ascii="Times New Roman" w:eastAsia="Times New Roman" w:hAnsi="Times New Roman" w:cs="Times New Roman"/>
+          <w:sz w:val="24"/>
+          <w:szCs w:val="24"/>
+        </w:rPr>
+      </w:pPr>
+      <w:r>
+        <w:rPr>
+          <w:rFonts w:ascii="Times New Roman" w:eastAsia="Times New Roman" w:hAnsi="Times New Roman" w:cs="Times New Roman"/>
+          <w:sz w:val="24"/>
+          <w:szCs w:val="24"/>
+        </w:rPr>
+        <w:t>Data members in “Restaurant” class</w:t>
       </w:r>
     </w:p>
     <w:p>
@@ -814,7 +1271,40 @@
           <w:szCs w:val="24"/>
           <w:u w:val="single"/>
         </w:rPr>
-        <w:t>​OPTION NO #3 WOULD WORK BEST, SINCE THE ORDER OF ORDERS ISN'T IMPORTANT TO US, AND THE ONLY OPERATIONS THAT WILL BE DONE ON THE ORDERS AFTER THEY ARE SERVED IS PUSHING THEM ON THE STACK THEN POPPING THEM.</w:t>
+        <w:t>​OPTION NO #</w:t>
+      </w:r>
+      <w:r>
+        <w:rPr>
+          <w:rFonts w:ascii="Times New Roman" w:eastAsia="Times New Roman" w:hAnsi="Times New Roman" w:cs="Times New Roman"/>
+          <w:b/>
+          <w:bCs/>
+          <w:sz w:val="24"/>
+          <w:szCs w:val="24"/>
+          <w:u w:val="single"/>
+        </w:rPr>
+        <w:t>4</w:t>
+      </w:r>
+      <w:r>
+        <w:rPr>
+          <w:rFonts w:ascii="Times New Roman" w:eastAsia="Times New Roman" w:hAnsi="Times New Roman" w:cs="Times New Roman"/>
+          <w:b/>
+          <w:bCs/>
+          <w:sz w:val="24"/>
+          <w:szCs w:val="24"/>
+          <w:u w:val="single"/>
+        </w:rPr>
+        <w:t xml:space="preserve"> WOULD WORK BEST, </w:t>
+      </w:r>
+      <w:r>
+        <w:rPr>
+          <w:rFonts w:ascii="Times New Roman" w:eastAsia="Times New Roman" w:hAnsi="Times New Roman" w:cs="Times New Roman"/>
+          <w:b/>
+          <w:bCs/>
+          <w:sz w:val="24"/>
+          <w:szCs w:val="24"/>
+          <w:u w:val="single"/>
+        </w:rPr>
+        <w:t>THERE IS ABSOLUTLEY NO NEED TO USE ANOTHER DATA STRUCTURE AS WE JUST NEED TO STORE NUMBERS AND APPLY BASIC MATH TO THEM</w:t>
       </w:r>
     </w:p>
     <w:p>
@@ -882,7 +1372,6 @@
           <w:numId w:val="6"/>
         </w:numPr>
         <w:spacing w:before="100" w:beforeAutospacing="1" w:after="100" w:afterAutospacing="1" w:line="240" w:lineRule="auto"/>
-        <w:jc w:val="center"/>
         <w:rPr>
           <w:rFonts w:ascii="Times New Roman" w:eastAsia="Times New Roman" w:hAnsi="Times New Roman" w:cs="Times New Roman"/>
           <w:sz w:val="24"/>
@@ -896,6 +1385,14 @@
           <w:szCs w:val="24"/>
         </w:rPr>
         <w:t>Queue        </w:t>
+      </w:r>
+      <w:r>
+        <w:rPr>
+          <w:rFonts w:ascii="Times New Roman" w:eastAsia="Times New Roman" w:hAnsi="Times New Roman" w:cs="Times New Roman"/>
+          <w:sz w:val="24"/>
+          <w:szCs w:val="24"/>
+        </w:rPr>
+        <w:t xml:space="preserve">         </w:t>
       </w:r>
       <w:r>
         <w:rPr>
@@ -905,7 +1402,7 @@
           <w:sz w:val="24"/>
           <w:szCs w:val="24"/>
         </w:rPr>
-        <w:t>UNTIL FURTHER NOTICE, I WILL BE USING A LINKED LIST</w:t>
+        <w:t xml:space="preserve"> </w:t>
       </w:r>
       <w:r>
         <w:rPr>
@@ -915,17 +1412,7 @@
           <w:sz w:val="24"/>
           <w:szCs w:val="24"/>
         </w:rPr>
-        <w:t xml:space="preserve"> </w:t>
-      </w:r>
-      <w:r>
-        <w:rPr>
-          <w:rFonts w:ascii="Times New Roman" w:eastAsia="Times New Roman" w:hAnsi="Times New Roman" w:cs="Times New Roman"/>
-          <w:b/>
-          <w:bCs/>
-          <w:sz w:val="24"/>
-          <w:szCs w:val="24"/>
-        </w:rPr>
-        <w:t>IMPLEMENTATION FOR THE QUEUES!</w:t>
+        <w:t>A LINKED LIST IMPLEMENTATION WILL BE USED!</w:t>
       </w:r>
     </w:p>
     <w:p>
@@ -1274,7 +1761,7 @@
         </w:rPr>
         <w:t xml:space="preserve">Taken From </w:t>
       </w:r>
-      <w:hyperlink r:id="rId5" w:history="1">
+      <w:hyperlink r:id="rId7" w:history="1">
         <w:r>
           <w:rPr>
             <w:rFonts w:ascii="Times New Roman" w:eastAsia="Times New Roman" w:hAnsi="Times New Roman" w:cs="Times New Roman"/>
@@ -1302,13 +1789,23 @@
         </w:rPr>
         <w:t>     </w:t>
       </w:r>
-      <w:r>
-        <w:rPr>
-          <w:rFonts w:ascii="Times New Roman" w:eastAsia="Times New Roman" w:hAnsi="Times New Roman" w:cs="Times New Roman"/>
-          <w:sz w:val="24"/>
-          <w:szCs w:val="24"/>
-        </w:rPr>
-        <w:t>insert() operation can be implemented by adding an item at end of array in O(1) time.</w:t>
+      <w:proofErr w:type="gramStart"/>
+      <w:r>
+        <w:rPr>
+          <w:rFonts w:ascii="Times New Roman" w:eastAsia="Times New Roman" w:hAnsi="Times New Roman" w:cs="Times New Roman"/>
+          <w:sz w:val="24"/>
+          <w:szCs w:val="24"/>
+        </w:rPr>
+        <w:t>insert(</w:t>
+      </w:r>
+      <w:proofErr w:type="gramEnd"/>
+      <w:r>
+        <w:rPr>
+          <w:rFonts w:ascii="Times New Roman" w:eastAsia="Times New Roman" w:hAnsi="Times New Roman" w:cs="Times New Roman"/>
+          <w:sz w:val="24"/>
+          <w:szCs w:val="24"/>
+        </w:rPr>
+        <w:t>) operation can be implemented by adding an item at end of array in O(1) time.</w:t>
       </w:r>
     </w:p>
     <w:p>
@@ -1330,7 +1827,35 @@
           <w:sz w:val="24"/>
           <w:szCs w:val="24"/>
         </w:rPr>
-        <w:t>                getHighestPriority() operation can be implemented by linearly searching the highest priority item in array. This operation takes O(n) </w:t>
+        <w:t>                </w:t>
+      </w:r>
+      <w:proofErr w:type="spellStart"/>
+      <w:proofErr w:type="gramStart"/>
+      <w:r>
+        <w:rPr>
+          <w:rFonts w:ascii="Times New Roman" w:eastAsia="Times New Roman" w:hAnsi="Times New Roman" w:cs="Times New Roman"/>
+          <w:sz w:val="24"/>
+          <w:szCs w:val="24"/>
+        </w:rPr>
+        <w:t>getHighestPriority</w:t>
+      </w:r>
+      <w:proofErr w:type="spellEnd"/>
+      <w:r>
+        <w:rPr>
+          <w:rFonts w:ascii="Times New Roman" w:eastAsia="Times New Roman" w:hAnsi="Times New Roman" w:cs="Times New Roman"/>
+          <w:sz w:val="24"/>
+          <w:szCs w:val="24"/>
+        </w:rPr>
+        <w:t>(</w:t>
+      </w:r>
+      <w:proofErr w:type="gramEnd"/>
+      <w:r>
+        <w:rPr>
+          <w:rFonts w:ascii="Times New Roman" w:eastAsia="Times New Roman" w:hAnsi="Times New Roman" w:cs="Times New Roman"/>
+          <w:sz w:val="24"/>
+          <w:szCs w:val="24"/>
+        </w:rPr>
+        <w:t>) operation can be implemented by linearly searching the highest priority item in array. This operation takes O(n) </w:t>
       </w:r>
     </w:p>
     <w:p>
@@ -1374,7 +1899,25 @@
           <w:sz w:val="24"/>
           <w:szCs w:val="24"/>
         </w:rPr>
-        <w:t>                deleteHighestPriority() operation can be implemented by first linearly searching an item, then removing the item by moving all subsequent items one position back.</w:t>
+        <w:t>                </w:t>
+      </w:r>
+      <w:proofErr w:type="gramStart"/>
+      <w:r>
+        <w:rPr>
+          <w:rFonts w:ascii="Times New Roman" w:eastAsia="Times New Roman" w:hAnsi="Times New Roman" w:cs="Times New Roman"/>
+          <w:sz w:val="24"/>
+          <w:szCs w:val="24"/>
+        </w:rPr>
+        <w:t>deleteHighestPriority(</w:t>
+      </w:r>
+      <w:proofErr w:type="gramEnd"/>
+      <w:r>
+        <w:rPr>
+          <w:rFonts w:ascii="Times New Roman" w:eastAsia="Times New Roman" w:hAnsi="Times New Roman" w:cs="Times New Roman"/>
+          <w:sz w:val="24"/>
+          <w:szCs w:val="24"/>
+        </w:rPr>
+        <w:t>) operation can be implemented by first linearly searching an item, then removing the item by moving all subsequent items one position back.</w:t>
       </w:r>
     </w:p>
     <w:p>
@@ -1396,7 +1939,25 @@
           <w:sz w:val="24"/>
           <w:szCs w:val="24"/>
         </w:rPr>
-        <w:t xml:space="preserve">We can also use Linked List, time complexity of all operations with linked list remains same as array. The advantage with linked list is deleteHighestPriority() can be more efficient as we don’t have to move items. The list is so created so that </w:t>
+        <w:t xml:space="preserve">We can also use Linked List, time complexity of all operations with linked list remains same as array. The advantage with linked list is </w:t>
+      </w:r>
+      <w:proofErr w:type="gramStart"/>
+      <w:r>
+        <w:rPr>
+          <w:rFonts w:ascii="Times New Roman" w:eastAsia="Times New Roman" w:hAnsi="Times New Roman" w:cs="Times New Roman"/>
+          <w:sz w:val="24"/>
+          <w:szCs w:val="24"/>
+        </w:rPr>
+        <w:t>deleteHighestPriority(</w:t>
+      </w:r>
+      <w:proofErr w:type="gramEnd"/>
+      <w:r>
+        <w:rPr>
+          <w:rFonts w:ascii="Times New Roman" w:eastAsia="Times New Roman" w:hAnsi="Times New Roman" w:cs="Times New Roman"/>
+          <w:sz w:val="24"/>
+          <w:szCs w:val="24"/>
+        </w:rPr>
+        <w:t xml:space="preserve">) can be more efficient as we don’t have to move items. The list is so created so that the highest priority element is always at the head of the list. The list is arranged in </w:t>
       </w:r>
       <w:r>
         <w:rPr>
@@ -1405,7 +1966,7 @@
           <w:szCs w:val="24"/>
         </w:rPr>
         <w:lastRenderedPageBreak/>
-        <w:t>the highest priority element is always at the head of the list. The list is arranged in descending order of elements based on their priority. This allow us to remove the highest priority element in</w:t>
+        <w:t>descending order of elements based on their priority. This allow us to remove the highest priority element in</w:t>
       </w:r>
       <w:r>
         <w:rPr>
@@ -1415,13 +1976,23 @@
         </w:rPr>
         <w:t xml:space="preserve"> </w:t>
       </w:r>
-      <w:r>
-        <w:rPr>
-          <w:rFonts w:ascii="Times New Roman" w:eastAsia="Times New Roman" w:hAnsi="Times New Roman" w:cs="Times New Roman"/>
-          <w:sz w:val="24"/>
-          <w:szCs w:val="24"/>
-        </w:rPr>
-        <w:t>O(1)</w:t>
+      <w:proofErr w:type="gramStart"/>
+      <w:r>
+        <w:rPr>
+          <w:rFonts w:ascii="Times New Roman" w:eastAsia="Times New Roman" w:hAnsi="Times New Roman" w:cs="Times New Roman"/>
+          <w:sz w:val="24"/>
+          <w:szCs w:val="24"/>
+        </w:rPr>
+        <w:t>O(</w:t>
+      </w:r>
+      <w:proofErr w:type="gramEnd"/>
+      <w:r>
+        <w:rPr>
+          <w:rFonts w:ascii="Times New Roman" w:eastAsia="Times New Roman" w:hAnsi="Times New Roman" w:cs="Times New Roman"/>
+          <w:sz w:val="24"/>
+          <w:szCs w:val="24"/>
+        </w:rPr>
+        <w:t>1)</w:t>
       </w:r>
       <w:r>
         <w:rPr>
@@ -1437,7 +2008,43 @@
           <w:sz w:val="24"/>
           <w:szCs w:val="24"/>
         </w:rPr>
-        <w:t>time. To insert an element, we must traverse the list and find the proper position to insert the node so that the overall order of the priority queue is maintained. This makes the push() operation takes O(N) time. The pop() and</w:t>
+        <w:t xml:space="preserve">time. To insert an element, we must traverse the list and find the proper position to insert the node so that the overall order of the priority queue is maintained. This makes the </w:t>
+      </w:r>
+      <w:proofErr w:type="gramStart"/>
+      <w:r>
+        <w:rPr>
+          <w:rFonts w:ascii="Times New Roman" w:eastAsia="Times New Roman" w:hAnsi="Times New Roman" w:cs="Times New Roman"/>
+          <w:sz w:val="24"/>
+          <w:szCs w:val="24"/>
+        </w:rPr>
+        <w:t>push(</w:t>
+      </w:r>
+      <w:proofErr w:type="gramEnd"/>
+      <w:r>
+        <w:rPr>
+          <w:rFonts w:ascii="Times New Roman" w:eastAsia="Times New Roman" w:hAnsi="Times New Roman" w:cs="Times New Roman"/>
+          <w:sz w:val="24"/>
+          <w:szCs w:val="24"/>
+        </w:rPr>
+        <w:t xml:space="preserve">) operation takes O(N) time. The </w:t>
+      </w:r>
+      <w:proofErr w:type="gramStart"/>
+      <w:r>
+        <w:rPr>
+          <w:rFonts w:ascii="Times New Roman" w:eastAsia="Times New Roman" w:hAnsi="Times New Roman" w:cs="Times New Roman"/>
+          <w:sz w:val="24"/>
+          <w:szCs w:val="24"/>
+        </w:rPr>
+        <w:t>pop(</w:t>
+      </w:r>
+      <w:proofErr w:type="gramEnd"/>
+      <w:r>
+        <w:rPr>
+          <w:rFonts w:ascii="Times New Roman" w:eastAsia="Times New Roman" w:hAnsi="Times New Roman" w:cs="Times New Roman"/>
+          <w:sz w:val="24"/>
+          <w:szCs w:val="24"/>
+        </w:rPr>
+        <w:t>) and</w:t>
       </w:r>
       <w:r>
         <w:rPr>
@@ -1533,25 +2140,85 @@
       </w:pPr>
       <w:r>
         <w:rPr>
+          <w:rFonts w:ascii="Times New Roman" w:eastAsia="Times New Roman" w:hAnsi="Times New Roman" w:cs="Times New Roman"/>
+          <w:sz w:val="24"/>
+          <w:szCs w:val="24"/>
+        </w:rPr>
+        <w:t xml:space="preserve">A stack wasn’t needed in phase </w:t>
+      </w:r>
+      <w:proofErr w:type="gramStart"/>
+      <w:r>
+        <w:rPr>
+          <w:rFonts w:ascii="Times New Roman" w:eastAsia="Times New Roman" w:hAnsi="Times New Roman" w:cs="Times New Roman"/>
+          <w:sz w:val="24"/>
+          <w:szCs w:val="24"/>
+        </w:rPr>
+        <w:t>one ,</w:t>
+      </w:r>
+      <w:proofErr w:type="gramEnd"/>
+      <w:r>
+        <w:rPr>
+          <w:rFonts w:ascii="Times New Roman" w:eastAsia="Times New Roman" w:hAnsi="Times New Roman" w:cs="Times New Roman"/>
+          <w:sz w:val="24"/>
+          <w:szCs w:val="24"/>
+        </w:rPr>
+        <w:t xml:space="preserve"> but its always better to be safe than sorry.</w:t>
+      </w:r>
+    </w:p>
+    <w:p>
+      <w:pPr>
+        <w:spacing w:before="100" w:beforeAutospacing="1" w:after="100" w:afterAutospacing="1" w:line="240" w:lineRule="auto"/>
+        <w:rPr>
+          <w:rFonts w:ascii="Times New Roman" w:eastAsia="Times New Roman" w:hAnsi="Times New Roman" w:cs="Times New Roman"/>
+          <w:sz w:val="24"/>
+          <w:szCs w:val="24"/>
+        </w:rPr>
+      </w:pPr>
+    </w:p>
+    <w:p>
+      <w:pPr>
+        <w:spacing w:before="100" w:beforeAutospacing="1" w:after="100" w:afterAutospacing="1" w:line="240" w:lineRule="auto"/>
+        <w:rPr>
+          <w:rFonts w:ascii="Times New Roman" w:eastAsia="Times New Roman" w:hAnsi="Times New Roman" w:cs="Times New Roman"/>
+          <w:sz w:val="24"/>
+          <w:szCs w:val="24"/>
+        </w:rPr>
+      </w:pPr>
+    </w:p>
+    <w:p>
+      <w:pPr>
+        <w:pStyle w:val="ListParagraph"/>
+        <w:numPr>
+          <w:ilvl w:val="0"/>
+          <w:numId w:val="6"/>
+        </w:numPr>
+        <w:spacing w:before="100" w:beforeAutospacing="1" w:after="100" w:afterAutospacing="1" w:line="240" w:lineRule="auto"/>
+        <w:rPr>
+          <w:rFonts w:ascii="Times New Roman" w:eastAsia="Times New Roman" w:hAnsi="Times New Roman" w:cs="Times New Roman"/>
+          <w:sz w:val="24"/>
+          <w:szCs w:val="24"/>
+        </w:rPr>
+      </w:pPr>
+      <w:r>
+        <w:rPr>
           <w:rFonts w:ascii="Roboto" w:eastAsia="Times New Roman" w:hAnsi="Roboto" w:cs="Times New Roman"/>
           <w:sz w:val="24"/>
           <w:szCs w:val="24"/>
         </w:rPr>
-        <w:t xml:space="preserve">To </w:t>
+        <w:t xml:space="preserve">Linked </w:t>
       </w:r>
       <w:r>
         <w:rPr>
           <w:rFonts w:ascii="Roboto" w:eastAsia="Times New Roman" w:hAnsi="Roboto" w:cs="Times New Roman"/>
-          <w:b/>
-          <w:bCs/>
-          <w:sz w:val="24"/>
-          <w:szCs w:val="24"/>
-        </w:rPr>
-        <w:t>store orders after they get served   </w:t>
-      </w:r>
-    </w:p>
-    <w:p>
-      <w:pPr>
+          <w:sz w:val="24"/>
+          <w:szCs w:val="24"/>
+        </w:rPr>
+        <w:t>List</w:t>
+      </w:r>
+    </w:p>
+    <w:p>
+      <w:pPr>
+        <w:pStyle w:val="ListParagraph"/>
         <w:numPr>
           <w:ilvl w:val="1"/>
           <w:numId w:val="6"/>
@@ -1569,11 +2236,12 @@
           <w:sz w:val="24"/>
           <w:szCs w:val="24"/>
         </w:rPr>
-        <w:t>Since we won’t be deleting any items from the bag of finished orders (only inserting) the complexity of deletion is irrelevant to us in the comparison between the array and linked list implementations.</w:t>
-      </w:r>
-    </w:p>
-    <w:p>
-      <w:pPr>
+        <w:t>A linked list was to implement all of the above data structures without this particular class this project wouldn’t have existed.</w:t>
+      </w:r>
+    </w:p>
+    <w:p>
+      <w:pPr>
+        <w:pStyle w:val="ListParagraph"/>
         <w:numPr>
           <w:ilvl w:val="1"/>
           <w:numId w:val="6"/>
@@ -1591,7 +2259,53 @@
           <w:sz w:val="24"/>
           <w:szCs w:val="24"/>
         </w:rPr>
-        <w:t>but since the only operations we will be doing on this particular stack is pushing and popping, a linked list implementation would be the least time consuming as both operations need constant time.</w:t>
+        <w:t>A linked list was also used to represent the list of cooks in the restaurant.</w:t>
+      </w:r>
+    </w:p>
+    <w:p>
+      <w:pPr>
+        <w:pStyle w:val="ListParagraph"/>
+        <w:numPr>
+          <w:ilvl w:val="1"/>
+          <w:numId w:val="6"/>
+        </w:numPr>
+        <w:spacing w:before="100" w:beforeAutospacing="1" w:after="100" w:afterAutospacing="1" w:line="240" w:lineRule="auto"/>
+        <w:rPr>
+          <w:rFonts w:ascii="Times New Roman" w:eastAsia="Times New Roman" w:hAnsi="Times New Roman" w:cs="Times New Roman"/>
+          <w:sz w:val="24"/>
+          <w:szCs w:val="24"/>
+        </w:rPr>
+      </w:pPr>
+      <w:r>
+        <w:rPr>
+          <w:rFonts w:ascii="Times New Roman" w:eastAsia="Times New Roman" w:hAnsi="Times New Roman" w:cs="Times New Roman"/>
+          <w:sz w:val="24"/>
+          <w:szCs w:val="24"/>
+        </w:rPr>
+        <w:t>Also used to track the orders served, and the cooks in service.</w:t>
+      </w:r>
+    </w:p>
+    <w:p>
+      <w:pPr>
+        <w:pStyle w:val="ListParagraph"/>
+        <w:numPr>
+          <w:ilvl w:val="1"/>
+          <w:numId w:val="6"/>
+        </w:numPr>
+        <w:spacing w:before="100" w:beforeAutospacing="1" w:after="100" w:afterAutospacing="1" w:line="240" w:lineRule="auto"/>
+        <w:rPr>
+          <w:rFonts w:ascii="Times New Roman" w:eastAsia="Times New Roman" w:hAnsi="Times New Roman" w:cs="Times New Roman"/>
+          <w:sz w:val="24"/>
+          <w:szCs w:val="24"/>
+        </w:rPr>
+      </w:pPr>
+      <w:r>
+        <w:rPr>
+          <w:rFonts w:ascii="Times New Roman" w:eastAsia="Times New Roman" w:hAnsi="Times New Roman" w:cs="Times New Roman"/>
+          <w:sz w:val="24"/>
+          <w:szCs w:val="24"/>
+        </w:rPr>
+        <w:t>Also used for various purposes in phases one &amp; Two</w:t>
       </w:r>
     </w:p>
     <w:p>
@@ -1710,7 +2424,9 @@
     <w:sectPr>
       <w:pgSz w:w="12240" w:h="15840"/>
       <w:pgMar w:top="1440" w:right="1440" w:bottom="1440" w:left="1440" w:header="720" w:footer="720" w:gutter="0"/>
+      <w:pgNumType w:start="0"/>
       <w:cols w:space="720"/>
+      <w:titlePg/>
       <w:docGrid w:linePitch="360"/>
     </w:sectPr>
   </w:body>
@@ -2821,6 +3537,49 @@
     <w:name w:val="Normal"/>
     <w:qFormat/>
   </w:style>
+  <w:style w:type="paragraph" w:styleId="Heading1">
+    <w:name w:val="heading 1"/>
+    <w:basedOn w:val="Normal"/>
+    <w:next w:val="Normal"/>
+    <w:link w:val="Heading1Char"/>
+    <w:uiPriority w:val="9"/>
+    <w:qFormat/>
+    <w:rsid w:val="00D05587"/>
+    <w:pPr>
+      <w:keepNext/>
+      <w:keepLines/>
+      <w:spacing w:before="240" w:after="0"/>
+      <w:outlineLvl w:val="0"/>
+    </w:pPr>
+    <w:rPr>
+      <w:rFonts w:asciiTheme="majorHAnsi" w:eastAsiaTheme="majorEastAsia" w:hAnsiTheme="majorHAnsi" w:cstheme="majorBidi"/>
+      <w:color w:val="2F5496" w:themeColor="accent1" w:themeShade="BF"/>
+      <w:sz w:val="32"/>
+      <w:szCs w:val="32"/>
+    </w:rPr>
+  </w:style>
+  <w:style w:type="paragraph" w:styleId="Heading2">
+    <w:name w:val="heading 2"/>
+    <w:basedOn w:val="Normal"/>
+    <w:next w:val="Normal"/>
+    <w:link w:val="Heading2Char"/>
+    <w:uiPriority w:val="9"/>
+    <w:unhideWhenUsed/>
+    <w:qFormat/>
+    <w:rsid w:val="00D05587"/>
+    <w:pPr>
+      <w:keepNext/>
+      <w:keepLines/>
+      <w:spacing w:before="40" w:after="0"/>
+      <w:outlineLvl w:val="1"/>
+    </w:pPr>
+    <w:rPr>
+      <w:rFonts w:asciiTheme="majorHAnsi" w:eastAsiaTheme="majorEastAsia" w:hAnsiTheme="majorHAnsi" w:cstheme="majorBidi"/>
+      <w:color w:val="2F5496" w:themeColor="accent1" w:themeShade="BF"/>
+      <w:sz w:val="26"/>
+      <w:szCs w:val="26"/>
+    </w:rPr>
+  </w:style>
   <w:style w:type="character" w:default="1" w:styleId="DefaultParagraphFont">
     <w:name w:val="Default Paragraph Font"/>
     <w:uiPriority w:val="1"/>
@@ -2852,13 +3611,96 @@
     <w:name w:val="Hyperlink"/>
     <w:basedOn w:val="DefaultParagraphFont"/>
     <w:uiPriority w:val="99"/>
-    <w:semiHidden/>
     <w:unhideWhenUsed/>
     <w:rsid w:val="004E3A2C"/>
     <w:rPr>
       <w:color w:val="0000FF"/>
       <w:u w:val="single"/>
     </w:rPr>
+  </w:style>
+  <w:style w:type="paragraph" w:styleId="ListParagraph">
+    <w:name w:val="List Paragraph"/>
+    <w:basedOn w:val="Normal"/>
+    <w:uiPriority w:val="34"/>
+    <w:qFormat/>
+    <w:rsid w:val="008032A0"/>
+    <w:pPr>
+      <w:ind w:left="720"/>
+      <w:contextualSpacing/>
+    </w:pPr>
+  </w:style>
+  <w:style w:type="paragraph" w:styleId="NoSpacing">
+    <w:name w:val="No Spacing"/>
+    <w:link w:val="NoSpacingChar"/>
+    <w:uiPriority w:val="1"/>
+    <w:qFormat/>
+    <w:rsid w:val="00593DA2"/>
+    <w:pPr>
+      <w:spacing w:after="0" w:line="240" w:lineRule="auto"/>
+    </w:pPr>
+    <w:rPr>
+      <w:rFonts w:eastAsiaTheme="minorEastAsia"/>
+    </w:rPr>
+  </w:style>
+  <w:style w:type="character" w:customStyle="1" w:styleId="NoSpacingChar">
+    <w:name w:val="No Spacing Char"/>
+    <w:basedOn w:val="DefaultParagraphFont"/>
+    <w:link w:val="NoSpacing"/>
+    <w:uiPriority w:val="1"/>
+    <w:rsid w:val="00593DA2"/>
+    <w:rPr>
+      <w:rFonts w:eastAsiaTheme="minorEastAsia"/>
+    </w:rPr>
+  </w:style>
+  <w:style w:type="character" w:customStyle="1" w:styleId="Heading1Char">
+    <w:name w:val="Heading 1 Char"/>
+    <w:basedOn w:val="DefaultParagraphFont"/>
+    <w:link w:val="Heading1"/>
+    <w:uiPriority w:val="9"/>
+    <w:rsid w:val="00D05587"/>
+    <w:rPr>
+      <w:rFonts w:asciiTheme="majorHAnsi" w:eastAsiaTheme="majorEastAsia" w:hAnsiTheme="majorHAnsi" w:cstheme="majorBidi"/>
+      <w:color w:val="2F5496" w:themeColor="accent1" w:themeShade="BF"/>
+      <w:sz w:val="32"/>
+      <w:szCs w:val="32"/>
+    </w:rPr>
+  </w:style>
+  <w:style w:type="paragraph" w:styleId="TOCHeading">
+    <w:name w:val="TOC Heading"/>
+    <w:basedOn w:val="Heading1"/>
+    <w:next w:val="Normal"/>
+    <w:uiPriority w:val="39"/>
+    <w:unhideWhenUsed/>
+    <w:qFormat/>
+    <w:rsid w:val="00D05587"/>
+    <w:pPr>
+      <w:outlineLvl w:val="9"/>
+    </w:pPr>
+  </w:style>
+  <w:style w:type="character" w:customStyle="1" w:styleId="Heading2Char">
+    <w:name w:val="Heading 2 Char"/>
+    <w:basedOn w:val="DefaultParagraphFont"/>
+    <w:link w:val="Heading2"/>
+    <w:uiPriority w:val="9"/>
+    <w:rsid w:val="00D05587"/>
+    <w:rPr>
+      <w:rFonts w:asciiTheme="majorHAnsi" w:eastAsiaTheme="majorEastAsia" w:hAnsiTheme="majorHAnsi" w:cstheme="majorBidi"/>
+      <w:color w:val="2F5496" w:themeColor="accent1" w:themeShade="BF"/>
+      <w:sz w:val="26"/>
+      <w:szCs w:val="26"/>
+    </w:rPr>
+  </w:style>
+  <w:style w:type="paragraph" w:styleId="TOC1">
+    <w:name w:val="toc 1"/>
+    <w:basedOn w:val="Normal"/>
+    <w:next w:val="Normal"/>
+    <w:autoRedefine/>
+    <w:uiPriority w:val="39"/>
+    <w:unhideWhenUsed/>
+    <w:rsid w:val="00D05587"/>
+    <w:pPr>
+      <w:spacing w:after="100"/>
+    </w:pPr>
   </w:style>
 </w:styles>
 </file>
@@ -3156,4 +3998,16 @@
     </a:ext>
   </a:extLst>
 </a:theme>
+</file>
+
+<file path=customXml/item1.xml><?xml version="1.0" encoding="utf-8"?>
+<b:Sources xmlns:b="http://schemas.openxmlformats.org/officeDocument/2006/bibliography" xmlns="http://schemas.openxmlformats.org/officeDocument/2006/bibliography" SelectedStyle="\APASixthEditionOfficeOnline.xsl" StyleName="APA" Version="6"/>
+</file>
+
+<file path=customXml/itemProps1.xml><?xml version="1.0" encoding="utf-8"?>
+<ds:datastoreItem xmlns:ds="http://schemas.openxmlformats.org/officeDocument/2006/customXml" ds:itemID="{CE5F1029-C560-483A-BC05-D6D0C686B90D}">
+  <ds:schemaRefs>
+    <ds:schemaRef ds:uri="http://schemas.openxmlformats.org/officeDocument/2006/bibliography"/>
+  </ds:schemaRefs>
+</ds:datastoreItem>
 </file>
</xml_diff>